<commit_message>
added main ideas to dataset
</commit_message>
<xml_diff>
--- a/current_docs/dataset.docx
+++ b/current_docs/dataset.docx
@@ -17,7 +17,14 @@
           <w:sz w:val="64"/>
           <w:szCs w:val="64"/>
         </w:rPr>
-        <w:t>Name</w:t>
+        <w:t xml:space="preserve">Text-to-video dataset creation </w:t>
+      </w:r>
+      <w:r>
+        <w:rPr>
+          <w:sz w:val="64"/>
+          <w:szCs w:val="64"/>
+        </w:rPr>
+        <w:t>from videos with no sound</w:t>
       </w:r>
     </w:p>
     <w:p>
@@ -35,7 +42,100 @@
           <w:sz w:val="48"/>
           <w:szCs w:val="48"/>
         </w:rPr>
-        <w:t>Problem</w:t>
+        <w:t>Problem:</w:t>
+      </w:r>
+    </w:p>
+    <w:p>
+      <w:pPr>
+        <w:pStyle w:val="Normal"/>
+        <w:bidi w:val="0"/>
+        <w:jc w:val="left"/>
+        <w:rPr>
+          <w:sz w:val="24"/>
+          <w:szCs w:val="24"/>
+        </w:rPr>
+      </w:pPr>
+      <w:r>
+        <w:rPr>
+          <w:sz w:val="24"/>
+          <w:szCs w:val="24"/>
+        </w:rPr>
+        <w:t>Text-to-video generation models recently reached a very high-qulity due to the rapid development in diffusion model. Most of the current text-to-video models use three separate models to perform generation. And while this approach works well for generation of short videos it m</w:t>
+      </w:r>
+      <w:r>
+        <w:rPr>
+          <w:sz w:val="24"/>
+          <w:szCs w:val="24"/>
+        </w:rPr>
+        <w:t>a</w:t>
+      </w:r>
+      <w:r>
+        <w:rPr>
+          <w:sz w:val="24"/>
+          <w:szCs w:val="24"/>
+        </w:rPr>
+        <w:t xml:space="preserve">y become a problem for longer video generation as the longer the video the stronger logical connection between its parts should be </w:t>
+      </w:r>
+    </w:p>
+    <w:p>
+      <w:pPr>
+        <w:pStyle w:val="Normal"/>
+        <w:bidi w:val="0"/>
+        <w:jc w:val="left"/>
+        <w:rPr>
+          <w:sz w:val="48"/>
+          <w:szCs w:val="48"/>
+        </w:rPr>
+      </w:pPr>
+      <w:r>
+        <w:rPr>
+          <w:sz w:val="48"/>
+          <w:szCs w:val="48"/>
+        </w:rPr>
+        <w:t>Usage</w:t>
+      </w:r>
+    </w:p>
+    <w:p>
+      <w:pPr>
+        <w:pStyle w:val="Normal"/>
+        <w:bidi w:val="0"/>
+        <w:jc w:val="left"/>
+        <w:rPr>
+          <w:sz w:val="24"/>
+          <w:szCs w:val="24"/>
+        </w:rPr>
+      </w:pPr>
+      <w:r>
+        <w:rPr>
+          <w:sz w:val="24"/>
+          <w:szCs w:val="24"/>
+        </w:rPr>
+        <w:t>The following method can help to create a dataset for each part of the generation model and fine-tune it with the exactly similar data in the latent space. As we know current approach to Large Language Models is to traing a big models with several billions parameters and after that fine-tune it on a more niche dataset. This method approach the same for a video generation model dataset which aims to create a long logical videos</w:t>
+      </w:r>
+      <w:r>
+        <w:rPr>
+          <w:sz w:val="24"/>
+          <w:szCs w:val="24"/>
+        </w:rPr>
+        <w:t>.</w:t>
+      </w:r>
+    </w:p>
+    <w:p>
+      <w:pPr>
+        <w:pStyle w:val="Normal"/>
+        <w:bidi w:val="0"/>
+        <w:jc w:val="left"/>
+        <w:rPr>
+          <w:sz w:val="48"/>
+          <w:szCs w:val="48"/>
+        </w:rPr>
+      </w:pPr>
+      <w:r>
+        <w:rPr>
+          <w:sz w:val="48"/>
+          <w:szCs w:val="48"/>
+        </w:rPr>
+        <w:t>Solution</w:t>
       </w:r>
     </w:p>
     <w:p>
@@ -53,7 +153,629 @@
           <w:sz w:val="32"/>
           <w:szCs w:val="32"/>
         </w:rPr>
-        <w:t>Something</w:t>
+        <w:t xml:space="preserve">Video dataset → </w:t>
+      </w:r>
+      <w:r>
+        <w:rPr>
+          <w:sz w:val="32"/>
+          <w:szCs w:val="32"/>
+        </w:rPr>
+        <w:t>multiple chapters</w:t>
+      </w:r>
+    </w:p>
+    <w:p>
+      <w:pPr>
+        <w:pStyle w:val="Normal"/>
+        <w:bidi w:val="0"/>
+        <w:jc w:val="left"/>
+        <w:rPr>
+          <w:sz w:val="24"/>
+          <w:szCs w:val="24"/>
+        </w:rPr>
+      </w:pPr>
+      <w:r>
+        <w:rPr>
+          <w:sz w:val="24"/>
+          <w:szCs w:val="24"/>
+        </w:rPr>
+        <w:t xml:space="preserve">How to divide long video to chunks? </w:t>
+      </w:r>
+      <w:r>
+        <w:rPr>
+          <w:sz w:val="24"/>
+          <w:szCs w:val="24"/>
+        </w:rPr>
+        <w:t xml:space="preserve">Extract frames in certain periods and measure </w:t>
+      </w:r>
+      <w:r>
+        <w:rPr>
+          <w:sz w:val="24"/>
+          <w:szCs w:val="24"/>
+        </w:rPr>
+        <w:t xml:space="preserve">with some metric. As in future we will operate in vector space probably we should measure vector similaruty further and now </w:t>
+      </w:r>
+      <w:r>
+        <w:rPr>
+          <w:sz w:val="24"/>
+          <w:szCs w:val="24"/>
+        </w:rPr>
+        <w:t>don’t want to</w:t>
+      </w:r>
+      <w:r>
+        <w:rPr>
+          <w:sz w:val="24"/>
+          <w:szCs w:val="24"/>
+        </w:rPr>
+        <w:t xml:space="preserve"> use pixel-based </w:t>
+      </w:r>
+      <w:r>
+        <w:rPr>
+          <w:sz w:val="24"/>
+          <w:szCs w:val="24"/>
+        </w:rPr>
+        <w:t>because it can be too depended on light. We left with</w:t>
+      </w:r>
+      <w:r>
+        <w:rPr>
+          <w:sz w:val="24"/>
+          <w:szCs w:val="24"/>
+        </w:rPr>
+        <w:t xml:space="preserve"> feature-based( edges, corners) t</w:t>
+      </w:r>
+      <w:r>
+        <w:rPr>
+          <w:sz w:val="24"/>
+          <w:szCs w:val="24"/>
+        </w:rPr>
+        <w:t>o</w:t>
+      </w:r>
+      <w:r>
+        <w:rPr>
+          <w:sz w:val="24"/>
+          <w:szCs w:val="24"/>
+        </w:rPr>
+        <w:t xml:space="preserve"> compare similarity. </w:t>
+      </w:r>
+      <w:r>
+        <w:rPr>
+          <w:sz w:val="24"/>
+          <w:szCs w:val="24"/>
+        </w:rPr>
+        <w:t xml:space="preserve">Here </w:t>
+      </w:r>
+      <w:r>
+        <w:rPr>
+          <w:sz w:val="24"/>
+          <w:szCs w:val="24"/>
+        </w:rPr>
+        <w:t>we also want to measure distance between our features as it will mean that our object is the same in every frame and we have still the same scene (chapter).</w:t>
+      </w:r>
+      <w:r>
+        <w:rPr>
+          <w:sz w:val="24"/>
+          <w:szCs w:val="24"/>
+        </w:rPr>
+        <w:t xml:space="preserve"> After we found different images should measure images nearby to found chunk borders.</w:t>
+      </w:r>
+    </w:p>
+    <w:p>
+      <w:pPr>
+        <w:pStyle w:val="Normal"/>
+        <w:bidi w:val="0"/>
+        <w:jc w:val="left"/>
+        <w:rPr>
+          <w:sz w:val="24"/>
+          <w:szCs w:val="24"/>
+        </w:rPr>
+      </w:pPr>
+      <w:r>
+        <w:rPr>
+          <w:sz w:val="24"/>
+          <w:szCs w:val="24"/>
+        </w:rPr>
+        <w:t xml:space="preserve">Metrics to use: SSIM, FSIM. </w:t>
+      </w:r>
+    </w:p>
+    <w:p>
+      <w:pPr>
+        <w:pStyle w:val="Normal"/>
+        <w:bidi w:val="0"/>
+        <w:jc w:val="left"/>
+        <w:rPr>
+          <w:sz w:val="24"/>
+          <w:szCs w:val="24"/>
+        </w:rPr>
+      </w:pPr>
+      <w:r>
+        <w:rPr>
+          <w:sz w:val="24"/>
+          <w:szCs w:val="24"/>
+        </w:rPr>
+        <w:t xml:space="preserve">Algorythm: </w:t>
+      </w:r>
+    </w:p>
+    <w:p>
+      <w:pPr>
+        <w:pStyle w:val="Normal"/>
+        <w:bidi w:val="0"/>
+        <w:jc w:val="left"/>
+        <w:rPr>
+          <w:sz w:val="24"/>
+          <w:szCs w:val="24"/>
+        </w:rPr>
+      </w:pPr>
+      <w:r>
+        <w:rPr>
+          <w:sz w:val="24"/>
+          <w:szCs w:val="24"/>
+        </w:rPr>
+        <w:t>For frame_n in video:</w:t>
+      </w:r>
+    </w:p>
+    <w:p>
+      <w:pPr>
+        <w:pStyle w:val="Normal"/>
+        <w:bidi w:val="0"/>
+        <w:jc w:val="left"/>
+        <w:rPr>
+          <w:sz w:val="24"/>
+          <w:szCs w:val="24"/>
+        </w:rPr>
+      </w:pPr>
+      <w:r>
+        <w:rPr>
+          <w:sz w:val="24"/>
+          <w:szCs w:val="24"/>
+        </w:rPr>
+        <w:t>if SSIM(frame_n, frame_n+1) &lt; threshhold:</w:t>
+      </w:r>
+    </w:p>
+    <w:p>
+      <w:pPr>
+        <w:pStyle w:val="Normal"/>
+        <w:bidi w:val="0"/>
+        <w:jc w:val="left"/>
+        <w:rPr>
+          <w:sz w:val="24"/>
+          <w:szCs w:val="24"/>
+        </w:rPr>
+      </w:pPr>
+      <w:r>
+        <w:rPr>
+          <w:sz w:val="24"/>
+          <w:szCs w:val="24"/>
+        </w:rPr>
+        <w:tab/>
+        <w:t>chapter_1.append(chapter_start, frame_n)</w:t>
+      </w:r>
+    </w:p>
+    <w:p>
+      <w:pPr>
+        <w:pStyle w:val="Normal"/>
+        <w:bidi w:val="0"/>
+        <w:jc w:val="left"/>
+        <w:rPr>
+          <w:sz w:val="24"/>
+          <w:szCs w:val="24"/>
+        </w:rPr>
+      </w:pPr>
+      <w:r>
+        <w:rPr>
+          <w:sz w:val="24"/>
+          <w:szCs w:val="24"/>
+        </w:rPr>
+        <w:tab/>
+        <w:t xml:space="preserve">chapter_start = frame_n+1 </w:t>
+      </w:r>
+    </w:p>
+    <w:p>
+      <w:pPr>
+        <w:pStyle w:val="Normal"/>
+        <w:bidi w:val="0"/>
+        <w:jc w:val="left"/>
+        <w:rPr>
+          <w:sz w:val="32"/>
+          <w:szCs w:val="32"/>
+        </w:rPr>
+      </w:pPr>
+      <w:r>
+        <w:rPr>
+          <w:sz w:val="32"/>
+          <w:szCs w:val="32"/>
+        </w:rPr>
+        <w:t>A</w:t>
+      </w:r>
+      <w:r>
+        <w:rPr>
+          <w:sz w:val="32"/>
+          <w:szCs w:val="32"/>
+        </w:rPr>
+        <w:t xml:space="preserve"> chapter → </w:t>
+      </w:r>
+      <w:r>
+        <w:rPr>
+          <w:sz w:val="32"/>
+          <w:szCs w:val="32"/>
+        </w:rPr>
+        <w:t>multiple single frames that can be unified into short video</w:t>
+      </w:r>
+    </w:p>
+    <w:p>
+      <w:pPr>
+        <w:pStyle w:val="Normal"/>
+        <w:bidi w:val="0"/>
+        <w:jc w:val="left"/>
+        <w:rPr>
+          <w:sz w:val="24"/>
+          <w:szCs w:val="24"/>
+        </w:rPr>
+      </w:pPr>
+      <w:r>
+        <w:rPr>
+          <w:sz w:val="24"/>
+          <w:szCs w:val="24"/>
+        </w:rPr>
+        <w:t>I think here we should convert our images to vectors and measure cosine similarity as from now we need a consistency between images and text and we can achieve that when operating with both images and text in the latent subspace.</w:t>
+      </w:r>
+    </w:p>
+    <w:p>
+      <w:pPr>
+        <w:pStyle w:val="Normal"/>
+        <w:bidi w:val="0"/>
+        <w:jc w:val="left"/>
+        <w:rPr>
+          <w:sz w:val="24"/>
+          <w:szCs w:val="24"/>
+        </w:rPr>
+      </w:pPr>
+      <w:r>
+        <w:rPr>
+          <w:sz w:val="24"/>
+          <w:szCs w:val="24"/>
+        </w:rPr>
+        <w:t>Metrics to use: cosine similarity</w:t>
+      </w:r>
+    </w:p>
+    <w:p>
+      <w:pPr>
+        <w:pStyle w:val="Normal"/>
+        <w:bidi w:val="0"/>
+        <w:jc w:val="left"/>
+        <w:rPr>
+          <w:sz w:val="24"/>
+          <w:szCs w:val="24"/>
+        </w:rPr>
+      </w:pPr>
+      <w:r>
+        <w:rPr>
+          <w:sz w:val="24"/>
+          <w:szCs w:val="24"/>
+        </w:rPr>
+        <w:t xml:space="preserve">Algotythm: </w:t>
+      </w:r>
+    </w:p>
+    <w:p>
+      <w:pPr>
+        <w:pStyle w:val="Normal"/>
+        <w:bidi w:val="0"/>
+        <w:jc w:val="left"/>
+        <w:rPr>
+          <w:sz w:val="24"/>
+          <w:szCs w:val="24"/>
+        </w:rPr>
+      </w:pPr>
+      <w:r>
+        <w:rPr>
+          <w:sz w:val="24"/>
+          <w:szCs w:val="24"/>
+        </w:rPr>
+        <w:t>For frame_</w:t>
+      </w:r>
+      <w:r>
+        <w:rPr>
+          <w:sz w:val="24"/>
+          <w:szCs w:val="24"/>
+        </w:rPr>
+        <w:t>n</w:t>
+      </w:r>
+      <w:r>
+        <w:rPr>
+          <w:sz w:val="24"/>
+          <w:szCs w:val="24"/>
+        </w:rPr>
+        <w:t xml:space="preserve"> in </w:t>
+      </w:r>
+      <w:r>
+        <w:rPr>
+          <w:sz w:val="24"/>
+          <w:szCs w:val="24"/>
+        </w:rPr>
+        <w:t>chapter</w:t>
+      </w:r>
+      <w:r>
+        <w:rPr>
+          <w:sz w:val="24"/>
+          <w:szCs w:val="24"/>
+        </w:rPr>
+        <w:t>:</w:t>
+      </w:r>
+    </w:p>
+    <w:p>
+      <w:pPr>
+        <w:pStyle w:val="Normal"/>
+        <w:bidi w:val="0"/>
+        <w:jc w:val="left"/>
+        <w:rPr>
+          <w:sz w:val="24"/>
+          <w:szCs w:val="24"/>
+        </w:rPr>
+      </w:pPr>
+      <w:r>
+        <w:rPr>
+          <w:sz w:val="24"/>
+          <w:szCs w:val="24"/>
+        </w:rPr>
+        <w:t xml:space="preserve">if </w:t>
+      </w:r>
+      <w:r>
+        <w:rPr>
+          <w:sz w:val="24"/>
+          <w:szCs w:val="24"/>
+        </w:rPr>
+        <w:t>cosine_s</w:t>
+      </w:r>
+      <w:r>
+        <w:rPr>
+          <w:sz w:val="24"/>
+          <w:szCs w:val="24"/>
+        </w:rPr>
+        <w:t>imilarity(frame_n, frame_n+1) &lt; threshhold,</w:t>
+      </w:r>
+    </w:p>
+    <w:p>
+      <w:pPr>
+        <w:pStyle w:val="Normal"/>
+        <w:bidi w:val="0"/>
+        <w:jc w:val="left"/>
+        <w:rPr>
+          <w:sz w:val="24"/>
+          <w:szCs w:val="24"/>
+        </w:rPr>
+      </w:pPr>
+      <w:r>
+        <w:rPr>
+          <w:sz w:val="24"/>
+          <w:szCs w:val="24"/>
+        </w:rPr>
+        <w:tab/>
+        <w:t>Frame_list.append(frame_n, frame_n+1)</w:t>
+      </w:r>
+    </w:p>
+    <w:p>
+      <w:pPr>
+        <w:pStyle w:val="Normal"/>
+        <w:bidi w:val="0"/>
+        <w:jc w:val="left"/>
+        <w:rPr>
+          <w:sz w:val="24"/>
+          <w:szCs w:val="24"/>
+        </w:rPr>
+      </w:pPr>
+      <w:r>
+        <w:rPr>
+          <w:sz w:val="24"/>
+          <w:szCs w:val="24"/>
+        </w:rPr>
+        <w:t>Output: frame_list, consist of n different frames which are different in CLIP latent space</w:t>
+      </w:r>
+    </w:p>
+    <w:p>
+      <w:pPr>
+        <w:pStyle w:val="Normal"/>
+        <w:bidi w:val="0"/>
+        <w:jc w:val="left"/>
+        <w:rPr>
+          <w:sz w:val="32"/>
+          <w:szCs w:val="32"/>
+        </w:rPr>
+      </w:pPr>
+      <w:r>
+        <w:rPr>
+          <w:sz w:val="32"/>
+          <w:szCs w:val="32"/>
+        </w:rPr>
+        <w:t xml:space="preserve">A </w:t>
+      </w:r>
+      <w:r>
+        <w:rPr>
+          <w:sz w:val="32"/>
+          <w:szCs w:val="32"/>
+        </w:rPr>
+        <w:t>multiple frames</w:t>
+      </w:r>
+      <w:r>
+        <w:rPr>
+          <w:sz w:val="32"/>
+          <w:szCs w:val="32"/>
+        </w:rPr>
+        <w:t xml:space="preserve"> → long description</w:t>
+      </w:r>
+      <w:r>
+        <w:rPr>
+          <w:sz w:val="32"/>
+          <w:szCs w:val="32"/>
+        </w:rPr>
+        <w:t>s</w:t>
+      </w:r>
+    </w:p>
+    <w:p>
+      <w:pPr>
+        <w:pStyle w:val="Normal"/>
+        <w:bidi w:val="0"/>
+        <w:jc w:val="left"/>
+        <w:rPr>
+          <w:sz w:val="24"/>
+          <w:szCs w:val="24"/>
+        </w:rPr>
+      </w:pPr>
+      <w:r>
+        <w:rPr>
+          <w:sz w:val="24"/>
+          <w:szCs w:val="24"/>
+        </w:rPr>
+        <w:t>We extract information from video(frames) not from audio (it is not that hard with speech-to-text and summarization. Therefore, w</w:t>
+      </w:r>
+      <w:r>
+        <w:rPr>
+          <w:sz w:val="24"/>
+          <w:szCs w:val="24"/>
+        </w:rPr>
+        <w:t>e don’t use audio and operate with frames only. I think audio and video should be treated as a separate channels and should have only timiline in common. As we already have separate frames we now use image-to-text with to get a description but we need our description to be logical so we should use a conditional text generation. We start from our first image and then generate further description with a condition of second image description</w:t>
+      </w:r>
+    </w:p>
+    <w:p>
+      <w:pPr>
+        <w:pStyle w:val="Normal"/>
+        <w:bidi w:val="0"/>
+        <w:jc w:val="left"/>
+        <w:rPr>
+          <w:sz w:val="24"/>
+          <w:szCs w:val="24"/>
+        </w:rPr>
+      </w:pPr>
+      <w:r>
+        <w:rPr>
+          <w:sz w:val="24"/>
+          <w:szCs w:val="24"/>
+        </w:rPr>
+        <w:t>Algorythm:</w:t>
+      </w:r>
+    </w:p>
+    <w:p>
+      <w:pPr>
+        <w:pStyle w:val="Normal"/>
+        <w:bidi w:val="0"/>
+        <w:jc w:val="left"/>
+        <w:rPr>
+          <w:sz w:val="24"/>
+          <w:szCs w:val="24"/>
+        </w:rPr>
+      </w:pPr>
+      <w:r>
+        <w:rPr>
+          <w:sz w:val="24"/>
+          <w:szCs w:val="24"/>
+        </w:rPr>
+        <w:t>For frame in frame_list:</w:t>
+      </w:r>
+    </w:p>
+    <w:p>
+      <w:pPr>
+        <w:pStyle w:val="Normal"/>
+        <w:bidi w:val="0"/>
+        <w:jc w:val="left"/>
+        <w:rPr>
+          <w:sz w:val="24"/>
+          <w:szCs w:val="24"/>
+        </w:rPr>
+      </w:pPr>
+      <w:r>
+        <w:rPr>
+          <w:sz w:val="24"/>
+          <w:szCs w:val="24"/>
+        </w:rPr>
+        <w:tab/>
+        <w:t>generate_text|previous_text,frame</w:t>
+      </w:r>
+    </w:p>
+    <w:p>
+      <w:pPr>
+        <w:pStyle w:val="Normal"/>
+        <w:bidi w:val="0"/>
+        <w:jc w:val="left"/>
+        <w:rPr>
+          <w:sz w:val="32"/>
+          <w:szCs w:val="32"/>
+        </w:rPr>
+      </w:pPr>
+      <w:r>
+        <w:rPr>
+          <w:sz w:val="32"/>
+          <w:szCs w:val="32"/>
+        </w:rPr>
+        <w:t xml:space="preserve">A </w:t>
+      </w:r>
+      <w:r>
+        <w:rPr>
+          <w:sz w:val="32"/>
+          <w:szCs w:val="32"/>
+        </w:rPr>
+        <w:t xml:space="preserve">long description → short </w:t>
+      </w:r>
+      <w:r>
+        <w:rPr>
+          <w:sz w:val="32"/>
+          <w:szCs w:val="32"/>
+        </w:rPr>
+        <w:t>summary</w:t>
+      </w:r>
+    </w:p>
+    <w:p>
+      <w:pPr>
+        <w:pStyle w:val="Normal"/>
+        <w:rPr/>
+      </w:pPr>
+      <w:r>
+        <w:rPr>
+          <w:szCs w:val="24"/>
+        </w:rPr>
+        <w:t xml:space="preserve">LLM summarization, </w:t>
+      </w:r>
+      <w:r>
+        <w:rPr>
+          <w:szCs w:val="24"/>
+        </w:rPr>
+        <w:t>probably should take fine-tuned LLM, for metrics we ca</w:t>
+      </w:r>
+      <w:r>
+        <w:rPr>
+          <w:rFonts w:ascii="Liberation Serif" w:hAnsi="Liberation Serif"/>
+          <w:szCs w:val="24"/>
+        </w:rPr>
+        <w:t>n use</w:t>
+      </w:r>
+      <w:r>
+        <w:rPr>
+          <w:rFonts w:ascii="Liberation Serif" w:hAnsi="Liberation Serif"/>
+          <w:szCs w:val="24"/>
+        </w:rPr>
+        <w:t xml:space="preserve"> </w:t>
+      </w:r>
+      <w:r>
+        <w:rPr>
+          <w:rFonts w:ascii="Liberation Serif" w:hAnsi="Liberation Serif"/>
+          <w:b w:val="false"/>
+          <w:i w:val="false"/>
+          <w:caps w:val="false"/>
+          <w:smallCaps w:val="false"/>
+          <w:color w:val="333333"/>
+          <w:spacing w:val="0"/>
+          <w:szCs w:val="24"/>
+        </w:rPr>
+        <w:t>BLEU, Rouge, Meteor, BERTScor</w:t>
+      </w:r>
+      <w:r>
+        <w:rPr>
+          <w:rFonts w:ascii="Liberation Serif" w:hAnsi="Liberation Serif"/>
+          <w:b w:val="false"/>
+          <w:i w:val="false"/>
+          <w:caps w:val="false"/>
+          <w:smallCaps w:val="false"/>
+          <w:color w:val="333333"/>
+          <w:spacing w:val="0"/>
+          <w:szCs w:val="24"/>
+        </w:rPr>
+        <w:t>e.</w:t>
       </w:r>
     </w:p>
     <w:p>
@@ -71,43 +793,25 @@
           <w:sz w:val="48"/>
           <w:szCs w:val="48"/>
         </w:rPr>
-        <w:t>Usage</w:t>
-      </w:r>
-    </w:p>
-    <w:p>
-      <w:pPr>
-        <w:pStyle w:val="Normal"/>
-        <w:bidi w:val="0"/>
-        <w:jc w:val="left"/>
-        <w:rPr>
-          <w:sz w:val="48"/>
-          <w:szCs w:val="48"/>
-        </w:rPr>
-      </w:pPr>
-      <w:r>
-        <w:rPr>
-          <w:sz w:val="48"/>
-          <w:szCs w:val="48"/>
-        </w:rPr>
-        <w:t>Solution</w:t>
-      </w:r>
-    </w:p>
-    <w:p>
-      <w:pPr>
-        <w:pStyle w:val="Normal"/>
-        <w:bidi w:val="0"/>
-        <w:jc w:val="left"/>
-        <w:rPr>
-          <w:sz w:val="48"/>
-          <w:szCs w:val="48"/>
-        </w:rPr>
-      </w:pPr>
-      <w:r>
-        <w:rPr>
-          <w:sz w:val="48"/>
-          <w:szCs w:val="48"/>
-        </w:rPr>
         <w:t>Alternatives</w:t>
+      </w:r>
+    </w:p>
+    <w:p>
+      <w:pPr>
+        <w:pStyle w:val="Normal"/>
+        <w:bidi w:val="0"/>
+        <w:jc w:val="left"/>
+        <w:rPr>
+          <w:sz w:val="24"/>
+          <w:szCs w:val="24"/>
+        </w:rPr>
+      </w:pPr>
+      <w:r>
+        <w:rPr>
+          <w:sz w:val="24"/>
+          <w:szCs w:val="24"/>
+        </w:rPr>
+        <w:t>For videos with speech subtitles summarization can be used. First is speech-to-text model and after that text summarization</w:t>
       </w:r>
     </w:p>
     <w:p>
@@ -291,7 +995,6 @@
     </w:rPrDefault>
     <w:pPrDefault>
       <w:pPr>
-        <w:widowControl/>
         <w:suppressAutoHyphens w:val="true"/>
       </w:pPr>
     </w:pPrDefault>
@@ -301,10 +1004,11 @@
     <w:qFormat/>
     <w:pPr>
       <w:widowControl/>
-      <w:kinsoku w:val="true"/>
+      <w:suppressAutoHyphens w:val="true"/>
       <w:overflowPunct w:val="true"/>
-      <w:autoSpaceDE w:val="true"/>
       <w:bidi w:val="0"/>
+      <w:spacing w:before="0" w:after="0"/>
+      <w:jc w:val="left"/>
     </w:pPr>
     <w:rPr>
       <w:rFonts w:ascii="Liberation Serif" w:hAnsi="Liberation Serif" w:eastAsia="NSimSun" w:cs="Lucida Sans"/>
@@ -795,10 +1499,11 @@
     </w:pPr>
     <w:rPr/>
   </w:style>
-  <w:style w:type="paragraph" w:styleId="Appendix">
+  <w:style w:type="paragraph" w:styleId="Closing">
     <w:name w:val="Closing"/>
     <w:basedOn w:val="Heading"/>
     <w:next w:val="TextBody"/>
+    <w:qFormat/>
     <w:pPr>
       <w:jc w:val="center"/>
     </w:pPr>
@@ -881,9 +1586,10 @@
       <w:szCs w:val="32"/>
     </w:rPr>
   </w:style>
-  <w:style w:type="paragraph" w:styleId="BibliographyHeading">
+  <w:style w:type="paragraph" w:styleId="TableofAuthorities">
     <w:name w:val="Table of Authorities"/>
     <w:basedOn w:val="IndexHeading"/>
+    <w:qFormat/>
     <w:pPr>
       <w:suppressLineNumbers/>
       <w:ind w:left="0" w:right="0" w:hanging="0"/>
@@ -983,9 +1689,10 @@
     <w:pPr/>
     <w:rPr/>
   </w:style>
-  <w:style w:type="paragraph" w:styleId="Drawing">
+  <w:style w:type="paragraph" w:styleId="TableofFigures">
     <w:name w:val="Table of Figures"/>
     <w:basedOn w:val="Caption"/>
+    <w:qFormat/>
     <w:pPr/>
     <w:rPr/>
   </w:style>
@@ -1421,9 +2128,10 @@
       <w:szCs w:val="21"/>
     </w:rPr>
   </w:style>
-  <w:style w:type="paragraph" w:styleId="Marginalia">
+  <w:style w:type="paragraph" w:styleId="AnnotationText">
     <w:name w:val="Annotation Text"/>
     <w:basedOn w:val="TextBody"/>
+    <w:qFormat/>
     <w:pPr>
       <w:ind w:left="2268" w:right="0" w:hanging="0"/>
     </w:pPr>
@@ -1452,199 +2160,378 @@
     </w:pPr>
     <w:rPr/>
   </w:style>
-  <w:style w:type="paragraph" w:styleId="List1">
-    <w:name w:val="List 2"/>
-    <w:basedOn w:val="List"/>
+  <w:style w:type="paragraph" w:styleId="ListBullet3">
+    <w:name w:val="List Bullet 3"/>
+    <w:basedOn w:val="List"/>
+    <w:qFormat/>
+    <w:pPr>
+      <w:spacing w:before="0" w:after="120"/>
+      <w:ind w:left="720" w:right="0" w:hanging="360"/>
+    </w:pPr>
+    <w:rPr/>
+  </w:style>
+  <w:style w:type="paragraph" w:styleId="ListContinue">
+    <w:name w:val="List Continue"/>
+    <w:basedOn w:val="List"/>
+    <w:qFormat/>
+    <w:pPr>
+      <w:spacing w:before="0" w:after="120"/>
+      <w:ind w:left="360" w:right="0" w:hanging="0"/>
+    </w:pPr>
+    <w:rPr/>
+  </w:style>
+  <w:style w:type="paragraph" w:styleId="List1End">
+    <w:name w:val="List 1 End"/>
+    <w:basedOn w:val="List"/>
+    <w:next w:val="ListBullet3"/>
+    <w:qFormat/>
+    <w:pPr>
+      <w:spacing w:before="0" w:after="240"/>
+      <w:ind w:left="360" w:right="0" w:hanging="360"/>
+    </w:pPr>
+    <w:rPr/>
+  </w:style>
+  <w:style w:type="paragraph" w:styleId="List1Start">
+    <w:name w:val="List 1 Start"/>
+    <w:basedOn w:val="List"/>
+    <w:next w:val="ListBullet3"/>
+    <w:qFormat/>
+    <w:pPr>
+      <w:spacing w:before="240" w:after="120"/>
+      <w:ind w:left="360" w:right="0" w:hanging="360"/>
+    </w:pPr>
+    <w:rPr/>
+  </w:style>
+  <w:style w:type="paragraph" w:styleId="ListContinue2">
+    <w:name w:val="List Continue 2"/>
+    <w:basedOn w:val="List"/>
+    <w:qFormat/>
+    <w:pPr>
+      <w:spacing w:before="0" w:after="120"/>
+      <w:ind w:left="720" w:right="0" w:hanging="0"/>
+    </w:pPr>
+    <w:rPr/>
+  </w:style>
+  <w:style w:type="paragraph" w:styleId="List2End">
+    <w:name w:val="List 2 End"/>
+    <w:basedOn w:val="List"/>
+    <w:next w:val="ListBullet3"/>
+    <w:qFormat/>
+    <w:pPr>
+      <w:spacing w:before="0" w:after="240"/>
+      <w:ind w:left="720" w:right="0" w:hanging="360"/>
+    </w:pPr>
+    <w:rPr/>
+  </w:style>
+  <w:style w:type="paragraph" w:styleId="List2Start">
+    <w:name w:val="List 2 Start"/>
+    <w:basedOn w:val="List"/>
+    <w:next w:val="ListBullet3"/>
+    <w:qFormat/>
+    <w:pPr>
+      <w:spacing w:before="240" w:after="120"/>
+      <w:ind w:left="720" w:right="0" w:hanging="360"/>
+    </w:pPr>
+    <w:rPr/>
+  </w:style>
+  <w:style w:type="paragraph" w:styleId="ListBullet4">
+    <w:name w:val="List Bullet 4"/>
+    <w:basedOn w:val="List"/>
+    <w:qFormat/>
     <w:pPr>
       <w:spacing w:before="0" w:after="120"/>
       <w:ind w:left="360" w:right="0" w:hanging="360"/>
     </w:pPr>
     <w:rPr/>
   </w:style>
-  <w:style w:type="paragraph" w:styleId="List1Cont">
-    <w:name w:val="List Continue"/>
-    <w:basedOn w:val="List"/>
+  <w:style w:type="paragraph" w:styleId="ListContinue3">
+    <w:name w:val="List Continue 3"/>
+    <w:basedOn w:val="List"/>
+    <w:qFormat/>
+    <w:pPr>
+      <w:spacing w:before="0" w:after="120"/>
+      <w:ind w:left="1080" w:right="0" w:hanging="0"/>
+    </w:pPr>
+    <w:rPr/>
+  </w:style>
+  <w:style w:type="paragraph" w:styleId="List3End">
+    <w:name w:val="List 3 End"/>
+    <w:basedOn w:val="List"/>
+    <w:next w:val="ListBullet4"/>
+    <w:qFormat/>
+    <w:pPr>
+      <w:spacing w:before="0" w:after="240"/>
+      <w:ind w:left="1080" w:right="0" w:hanging="360"/>
+    </w:pPr>
+    <w:rPr/>
+  </w:style>
+  <w:style w:type="paragraph" w:styleId="List3Start">
+    <w:name w:val="List 3 Start"/>
+    <w:basedOn w:val="List"/>
+    <w:next w:val="ListBullet4"/>
+    <w:qFormat/>
+    <w:pPr>
+      <w:spacing w:before="240" w:after="120"/>
+      <w:ind w:left="1080" w:right="0" w:hanging="360"/>
+    </w:pPr>
+    <w:rPr/>
+  </w:style>
+  <w:style w:type="paragraph" w:styleId="ListBullet5">
+    <w:name w:val="List Bullet 5"/>
+    <w:basedOn w:val="List"/>
+    <w:qFormat/>
+    <w:pPr>
+      <w:spacing w:before="0" w:after="120"/>
+      <w:ind w:left="1440" w:right="0" w:hanging="360"/>
+    </w:pPr>
+    <w:rPr/>
+  </w:style>
+  <w:style w:type="paragraph" w:styleId="ListContinue4">
+    <w:name w:val="List Continue 4"/>
+    <w:basedOn w:val="List"/>
+    <w:qFormat/>
+    <w:pPr>
+      <w:spacing w:before="0" w:after="120"/>
+      <w:ind w:left="1440" w:right="0" w:hanging="0"/>
+    </w:pPr>
+    <w:rPr/>
+  </w:style>
+  <w:style w:type="paragraph" w:styleId="List4End">
+    <w:name w:val="List 4 End"/>
+    <w:basedOn w:val="List"/>
+    <w:next w:val="ListBullet5"/>
+    <w:qFormat/>
+    <w:pPr>
+      <w:spacing w:before="0" w:after="240"/>
+      <w:ind w:left="1440" w:right="0" w:hanging="360"/>
+    </w:pPr>
+    <w:rPr/>
+  </w:style>
+  <w:style w:type="paragraph" w:styleId="List4Start">
+    <w:name w:val="List 4 Start"/>
+    <w:basedOn w:val="List"/>
+    <w:next w:val="ListBullet5"/>
+    <w:qFormat/>
+    <w:pPr>
+      <w:spacing w:before="240" w:after="120"/>
+      <w:ind w:left="1440" w:right="0" w:hanging="360"/>
+    </w:pPr>
+    <w:rPr/>
+  </w:style>
+  <w:style w:type="paragraph" w:styleId="ListNumber">
+    <w:name w:val="List Number"/>
+    <w:basedOn w:val="List"/>
+    <w:qFormat/>
+    <w:pPr>
+      <w:spacing w:before="0" w:after="120"/>
+      <w:ind w:left="1800" w:right="0" w:hanging="360"/>
+    </w:pPr>
+    <w:rPr/>
+  </w:style>
+  <w:style w:type="paragraph" w:styleId="ListContinue5">
+    <w:name w:val="List Continue 5"/>
+    <w:basedOn w:val="List"/>
+    <w:qFormat/>
+    <w:pPr>
+      <w:spacing w:before="0" w:after="120"/>
+      <w:ind w:left="1800" w:right="0" w:hanging="0"/>
+    </w:pPr>
+    <w:rPr/>
+  </w:style>
+  <w:style w:type="paragraph" w:styleId="List5End">
+    <w:name w:val="List 5 End"/>
+    <w:basedOn w:val="List"/>
+    <w:next w:val="ListNumber"/>
+    <w:qFormat/>
+    <w:pPr>
+      <w:spacing w:before="0" w:after="240"/>
+      <w:ind w:left="1800" w:right="0" w:hanging="360"/>
+    </w:pPr>
+    <w:rPr/>
+  </w:style>
+  <w:style w:type="paragraph" w:styleId="List5Start">
+    <w:name w:val="List 5 Start"/>
+    <w:basedOn w:val="List"/>
+    <w:next w:val="ListNumber"/>
+    <w:qFormat/>
+    <w:pPr>
+      <w:spacing w:before="240" w:after="120"/>
+      <w:ind w:left="1800" w:right="0" w:hanging="360"/>
+    </w:pPr>
+    <w:rPr/>
+  </w:style>
+  <w:style w:type="paragraph" w:styleId="Numbering1Start">
+    <w:name w:val="Numbering 1 Start"/>
+    <w:basedOn w:val="List"/>
+    <w:next w:val="ListBullet4"/>
+    <w:qFormat/>
+    <w:pPr>
+      <w:spacing w:before="240" w:after="120"/>
+      <w:ind w:left="360" w:right="0" w:hanging="360"/>
+    </w:pPr>
+    <w:rPr/>
+  </w:style>
+  <w:style w:type="paragraph" w:styleId="Numbering1End">
+    <w:name w:val="Numbering 1 End"/>
+    <w:basedOn w:val="List"/>
+    <w:next w:val="ListBullet4"/>
+    <w:qFormat/>
+    <w:pPr>
+      <w:spacing w:before="0" w:after="240"/>
+      <w:ind w:left="360" w:right="0" w:hanging="360"/>
+    </w:pPr>
+    <w:rPr/>
+  </w:style>
+  <w:style w:type="paragraph" w:styleId="Numbering1Cont">
+    <w:name w:val="Numbering 1 Cont."/>
+    <w:basedOn w:val="List"/>
+    <w:qFormat/>
     <w:pPr>
       <w:spacing w:before="0" w:after="120"/>
       <w:ind w:left="360" w:right="0" w:hanging="0"/>
     </w:pPr>
     <w:rPr/>
   </w:style>
-  <w:style w:type="paragraph" w:styleId="List1End">
-    <w:name w:val="List 1 End"/>
-    <w:basedOn w:val="List"/>
-    <w:next w:val="List1"/>
-    <w:qFormat/>
-    <w:pPr>
-      <w:spacing w:before="0" w:after="240"/>
-      <w:ind w:left="360" w:right="0" w:hanging="360"/>
-    </w:pPr>
-    <w:rPr/>
-  </w:style>
-  <w:style w:type="paragraph" w:styleId="List1Start">
-    <w:name w:val="List 1 Start"/>
-    <w:basedOn w:val="List"/>
-    <w:next w:val="List1"/>
-    <w:qFormat/>
-    <w:pPr>
-      <w:spacing w:before="240" w:after="120"/>
-      <w:ind w:left="360" w:right="0" w:hanging="360"/>
-    </w:pPr>
-    <w:rPr/>
-  </w:style>
-  <w:style w:type="paragraph" w:styleId="List2">
-    <w:name w:val="List Bullet 3"/>
-    <w:basedOn w:val="List"/>
+  <w:style w:type="paragraph" w:styleId="ListNumber2">
+    <w:name w:val="List Number 2"/>
+    <w:basedOn w:val="List"/>
+    <w:qFormat/>
     <w:pPr>
       <w:spacing w:before="0" w:after="120"/>
       <w:ind w:left="720" w:right="0" w:hanging="360"/>
     </w:pPr>
     <w:rPr/>
   </w:style>
-  <w:style w:type="paragraph" w:styleId="List2Cont">
-    <w:name w:val="List Continue 2"/>
-    <w:basedOn w:val="List"/>
+  <w:style w:type="paragraph" w:styleId="Numbering2Start">
+    <w:name w:val="Numbering 2 Start"/>
+    <w:basedOn w:val="List"/>
+    <w:next w:val="ListNumber2"/>
+    <w:qFormat/>
+    <w:pPr>
+      <w:spacing w:before="240" w:after="120"/>
+      <w:ind w:left="720" w:right="0" w:hanging="360"/>
+    </w:pPr>
+    <w:rPr/>
+  </w:style>
+  <w:style w:type="paragraph" w:styleId="Numbering2End">
+    <w:name w:val="Numbering 2 End"/>
+    <w:basedOn w:val="List"/>
+    <w:next w:val="ListNumber2"/>
+    <w:qFormat/>
+    <w:pPr>
+      <w:spacing w:before="0" w:after="240"/>
+      <w:ind w:left="720" w:right="0" w:hanging="360"/>
+    </w:pPr>
+    <w:rPr/>
+  </w:style>
+  <w:style w:type="paragraph" w:styleId="Numbering2Cont">
+    <w:name w:val="Numbering 2 Cont."/>
+    <w:basedOn w:val="List"/>
+    <w:qFormat/>
     <w:pPr>
       <w:spacing w:before="0" w:after="120"/>
       <w:ind w:left="720" w:right="0" w:hanging="0"/>
     </w:pPr>
     <w:rPr/>
   </w:style>
-  <w:style w:type="paragraph" w:styleId="List2End">
-    <w:name w:val="List 2 End"/>
-    <w:basedOn w:val="List"/>
-    <w:next w:val="List2"/>
-    <w:qFormat/>
-    <w:pPr>
-      <w:spacing w:before="0" w:after="240"/>
-      <w:ind w:left="720" w:right="0" w:hanging="360"/>
-    </w:pPr>
-    <w:rPr/>
-  </w:style>
-  <w:style w:type="paragraph" w:styleId="List2Start">
-    <w:name w:val="List 2 Start"/>
-    <w:basedOn w:val="List"/>
-    <w:next w:val="List2"/>
-    <w:qFormat/>
-    <w:pPr>
-      <w:spacing w:before="240" w:after="120"/>
-      <w:ind w:left="720" w:right="0" w:hanging="360"/>
-    </w:pPr>
-    <w:rPr/>
-  </w:style>
-  <w:style w:type="paragraph" w:styleId="List3">
-    <w:name w:val="List Bullet 4"/>
-    <w:basedOn w:val="List"/>
+  <w:style w:type="paragraph" w:styleId="ListNumber3">
+    <w:name w:val="List Number 3"/>
+    <w:basedOn w:val="List"/>
+    <w:qFormat/>
     <w:pPr>
       <w:spacing w:before="0" w:after="120"/>
       <w:ind w:left="1080" w:right="0" w:hanging="360"/>
     </w:pPr>
     <w:rPr/>
   </w:style>
-  <w:style w:type="paragraph" w:styleId="List3Cont">
-    <w:name w:val="List Continue 3"/>
-    <w:basedOn w:val="List"/>
+  <w:style w:type="paragraph" w:styleId="Numbering3Start">
+    <w:name w:val="Numbering 3 Start"/>
+    <w:basedOn w:val="List"/>
+    <w:next w:val="ListNumber3"/>
+    <w:qFormat/>
+    <w:pPr>
+      <w:spacing w:before="240" w:after="120"/>
+      <w:ind w:left="1080" w:right="0" w:hanging="360"/>
+    </w:pPr>
+    <w:rPr/>
+  </w:style>
+  <w:style w:type="paragraph" w:styleId="Numbering3End">
+    <w:name w:val="Numbering 3 End"/>
+    <w:basedOn w:val="List"/>
+    <w:next w:val="ListNumber3"/>
+    <w:qFormat/>
+    <w:pPr>
+      <w:spacing w:before="0" w:after="240"/>
+      <w:ind w:left="1080" w:right="0" w:hanging="360"/>
+    </w:pPr>
+    <w:rPr/>
+  </w:style>
+  <w:style w:type="paragraph" w:styleId="Numbering3Cont">
+    <w:name w:val="Numbering 3 Cont."/>
+    <w:basedOn w:val="List"/>
+    <w:qFormat/>
     <w:pPr>
       <w:spacing w:before="0" w:after="120"/>
       <w:ind w:left="1080" w:right="0" w:hanging="0"/>
     </w:pPr>
     <w:rPr/>
   </w:style>
-  <w:style w:type="paragraph" w:styleId="List3End">
-    <w:name w:val="List 3 End"/>
-    <w:basedOn w:val="List"/>
-    <w:next w:val="List3"/>
-    <w:qFormat/>
-    <w:pPr>
-      <w:spacing w:before="0" w:after="240"/>
-      <w:ind w:left="1080" w:right="0" w:hanging="360"/>
-    </w:pPr>
-    <w:rPr/>
-  </w:style>
-  <w:style w:type="paragraph" w:styleId="List3Start">
-    <w:name w:val="List 3 Start"/>
-    <w:basedOn w:val="List"/>
-    <w:next w:val="List3"/>
-    <w:qFormat/>
-    <w:pPr>
-      <w:spacing w:before="240" w:after="120"/>
-      <w:ind w:left="1080" w:right="0" w:hanging="360"/>
-    </w:pPr>
-    <w:rPr/>
-  </w:style>
-  <w:style w:type="paragraph" w:styleId="List4">
-    <w:name w:val="List Bullet 5"/>
-    <w:basedOn w:val="List"/>
+  <w:style w:type="paragraph" w:styleId="ListNumber4">
+    <w:name w:val="List Number 4"/>
+    <w:basedOn w:val="List"/>
+    <w:qFormat/>
     <w:pPr>
       <w:spacing w:before="0" w:after="120"/>
       <w:ind w:left="1440" w:right="0" w:hanging="360"/>
     </w:pPr>
     <w:rPr/>
   </w:style>
-  <w:style w:type="paragraph" w:styleId="List4Cont">
-    <w:name w:val="List Continue 4"/>
-    <w:basedOn w:val="List"/>
+  <w:style w:type="paragraph" w:styleId="Numbering4Start">
+    <w:name w:val="Numbering 4 Start"/>
+    <w:basedOn w:val="List"/>
+    <w:next w:val="ListNumber4"/>
+    <w:qFormat/>
+    <w:pPr>
+      <w:spacing w:before="240" w:after="120"/>
+      <w:ind w:left="1440" w:right="0" w:hanging="360"/>
+    </w:pPr>
+    <w:rPr/>
+  </w:style>
+  <w:style w:type="paragraph" w:styleId="Numbering4End">
+    <w:name w:val="Numbering 4 End"/>
+    <w:basedOn w:val="List"/>
+    <w:next w:val="ListNumber4"/>
+    <w:qFormat/>
+    <w:pPr>
+      <w:spacing w:before="0" w:after="240"/>
+      <w:ind w:left="1440" w:right="0" w:hanging="360"/>
+    </w:pPr>
+    <w:rPr/>
+  </w:style>
+  <w:style w:type="paragraph" w:styleId="Numbering4Cont">
+    <w:name w:val="Numbering 4 Cont."/>
+    <w:basedOn w:val="List"/>
+    <w:qFormat/>
     <w:pPr>
       <w:spacing w:before="0" w:after="120"/>
       <w:ind w:left="1440" w:right="0" w:hanging="0"/>
     </w:pPr>
     <w:rPr/>
   </w:style>
-  <w:style w:type="paragraph" w:styleId="List4End">
-    <w:name w:val="List 4 End"/>
-    <w:basedOn w:val="List"/>
-    <w:next w:val="List4"/>
-    <w:qFormat/>
-    <w:pPr>
-      <w:spacing w:before="0" w:after="240"/>
-      <w:ind w:left="1440" w:right="0" w:hanging="360"/>
-    </w:pPr>
-    <w:rPr/>
-  </w:style>
-  <w:style w:type="paragraph" w:styleId="List4Start">
-    <w:name w:val="List 4 Start"/>
-    <w:basedOn w:val="List"/>
-    <w:next w:val="List4"/>
-    <w:qFormat/>
-    <w:pPr>
-      <w:spacing w:before="240" w:after="120"/>
-      <w:ind w:left="1440" w:right="0" w:hanging="360"/>
-    </w:pPr>
-    <w:rPr/>
-  </w:style>
-  <w:style w:type="paragraph" w:styleId="List5">
-    <w:name w:val="List Number"/>
-    <w:basedOn w:val="List"/>
+  <w:style w:type="paragraph" w:styleId="ListNumber5">
+    <w:name w:val="List Number 5"/>
+    <w:basedOn w:val="List"/>
+    <w:qFormat/>
     <w:pPr>
       <w:spacing w:before="0" w:after="120"/>
       <w:ind w:left="1800" w:right="0" w:hanging="360"/>
     </w:pPr>
     <w:rPr/>
   </w:style>
-  <w:style w:type="paragraph" w:styleId="List5Cont">
-    <w:name w:val="List Continue 5"/>
-    <w:basedOn w:val="List"/>
-    <w:pPr>
-      <w:spacing w:before="0" w:after="120"/>
-      <w:ind w:left="1800" w:right="0" w:hanging="0"/>
-    </w:pPr>
-    <w:rPr/>
-  </w:style>
-  <w:style w:type="paragraph" w:styleId="List5End">
-    <w:name w:val="List 5 End"/>
-    <w:basedOn w:val="List"/>
-    <w:next w:val="List5"/>
-    <w:qFormat/>
-    <w:pPr>
-      <w:spacing w:before="0" w:after="240"/>
-      <w:ind w:left="1800" w:right="0" w:hanging="360"/>
-    </w:pPr>
-    <w:rPr/>
-  </w:style>
-  <w:style w:type="paragraph" w:styleId="List5Start">
-    <w:name w:val="List 5 Start"/>
-    <w:basedOn w:val="List"/>
-    <w:next w:val="List5"/>
+  <w:style w:type="paragraph" w:styleId="Numbering5Start">
+    <w:name w:val="Numbering 5 Start"/>
+    <w:basedOn w:val="List"/>
+    <w:next w:val="ListNumber5"/>
     <w:qFormat/>
     <w:pPr>
       <w:spacing w:before="240" w:after="120"/>
@@ -1652,194 +2539,10 @@
     </w:pPr>
     <w:rPr/>
   </w:style>
-  <w:style w:type="paragraph" w:styleId="Numbering1">
-    <w:name w:val="List 3"/>
-    <w:basedOn w:val="List"/>
-    <w:pPr>
-      <w:spacing w:before="0" w:after="120"/>
-      <w:ind w:left="360" w:right="0" w:hanging="360"/>
-    </w:pPr>
-    <w:rPr/>
-  </w:style>
-  <w:style w:type="paragraph" w:styleId="Numbering1Start">
-    <w:name w:val="Numbering 1 Start"/>
-    <w:basedOn w:val="List"/>
-    <w:next w:val="Numbering1"/>
-    <w:qFormat/>
-    <w:pPr>
-      <w:spacing w:before="240" w:after="120"/>
-      <w:ind w:left="360" w:right="0" w:hanging="360"/>
-    </w:pPr>
-    <w:rPr/>
-  </w:style>
-  <w:style w:type="paragraph" w:styleId="Numbering1End">
-    <w:name w:val="Numbering 1 End"/>
-    <w:basedOn w:val="List"/>
-    <w:next w:val="Numbering1"/>
-    <w:qFormat/>
-    <w:pPr>
-      <w:spacing w:before="0" w:after="240"/>
-      <w:ind w:left="360" w:right="0" w:hanging="360"/>
-    </w:pPr>
-    <w:rPr/>
-  </w:style>
-  <w:style w:type="paragraph" w:styleId="Numbering1Cont">
-    <w:name w:val="Numbering 1 Cont."/>
-    <w:basedOn w:val="List"/>
-    <w:qFormat/>
-    <w:pPr>
-      <w:spacing w:before="0" w:after="120"/>
-      <w:ind w:left="360" w:right="0" w:hanging="0"/>
-    </w:pPr>
-    <w:rPr/>
-  </w:style>
-  <w:style w:type="paragraph" w:styleId="Numbering2">
-    <w:name w:val="List Number 2"/>
-    <w:basedOn w:val="List"/>
-    <w:pPr>
-      <w:spacing w:before="0" w:after="120"/>
-      <w:ind w:left="720" w:right="0" w:hanging="360"/>
-    </w:pPr>
-    <w:rPr/>
-  </w:style>
-  <w:style w:type="paragraph" w:styleId="Numbering2Start">
-    <w:name w:val="Numbering 2 Start"/>
-    <w:basedOn w:val="List"/>
-    <w:next w:val="Numbering2"/>
-    <w:qFormat/>
-    <w:pPr>
-      <w:spacing w:before="240" w:after="120"/>
-      <w:ind w:left="720" w:right="0" w:hanging="360"/>
-    </w:pPr>
-    <w:rPr/>
-  </w:style>
-  <w:style w:type="paragraph" w:styleId="Numbering2End">
-    <w:name w:val="Numbering 2 End"/>
-    <w:basedOn w:val="List"/>
-    <w:next w:val="Numbering2"/>
-    <w:qFormat/>
-    <w:pPr>
-      <w:spacing w:before="0" w:after="240"/>
-      <w:ind w:left="720" w:right="0" w:hanging="360"/>
-    </w:pPr>
-    <w:rPr/>
-  </w:style>
-  <w:style w:type="paragraph" w:styleId="Numbering2Cont">
-    <w:name w:val="Numbering 2 Cont."/>
-    <w:basedOn w:val="List"/>
-    <w:qFormat/>
-    <w:pPr>
-      <w:spacing w:before="0" w:after="120"/>
-      <w:ind w:left="720" w:right="0" w:hanging="0"/>
-    </w:pPr>
-    <w:rPr/>
-  </w:style>
-  <w:style w:type="paragraph" w:styleId="Numbering3">
-    <w:name w:val="List Number 3"/>
-    <w:basedOn w:val="List"/>
-    <w:pPr>
-      <w:spacing w:before="0" w:after="120"/>
-      <w:ind w:left="1080" w:right="0" w:hanging="360"/>
-    </w:pPr>
-    <w:rPr/>
-  </w:style>
-  <w:style w:type="paragraph" w:styleId="Numbering3Start">
-    <w:name w:val="Numbering 3 Start"/>
-    <w:basedOn w:val="List"/>
-    <w:next w:val="Numbering3"/>
-    <w:qFormat/>
-    <w:pPr>
-      <w:spacing w:before="240" w:after="120"/>
-      <w:ind w:left="1080" w:right="0" w:hanging="360"/>
-    </w:pPr>
-    <w:rPr/>
-  </w:style>
-  <w:style w:type="paragraph" w:styleId="Numbering3End">
-    <w:name w:val="Numbering 3 End"/>
-    <w:basedOn w:val="List"/>
-    <w:next w:val="Numbering3"/>
-    <w:qFormat/>
-    <w:pPr>
-      <w:spacing w:before="0" w:after="240"/>
-      <w:ind w:left="1080" w:right="0" w:hanging="360"/>
-    </w:pPr>
-    <w:rPr/>
-  </w:style>
-  <w:style w:type="paragraph" w:styleId="Numbering3Cont">
-    <w:name w:val="Numbering 3 Cont."/>
-    <w:basedOn w:val="List"/>
-    <w:qFormat/>
-    <w:pPr>
-      <w:spacing w:before="0" w:after="120"/>
-      <w:ind w:left="1080" w:right="0" w:hanging="0"/>
-    </w:pPr>
-    <w:rPr/>
-  </w:style>
-  <w:style w:type="paragraph" w:styleId="Numbering4">
-    <w:name w:val="List Number 4"/>
-    <w:basedOn w:val="List"/>
-    <w:pPr>
-      <w:spacing w:before="0" w:after="120"/>
-      <w:ind w:left="1440" w:right="0" w:hanging="360"/>
-    </w:pPr>
-    <w:rPr/>
-  </w:style>
-  <w:style w:type="paragraph" w:styleId="Numbering4Start">
-    <w:name w:val="Numbering 4 Start"/>
-    <w:basedOn w:val="List"/>
-    <w:next w:val="Numbering4"/>
-    <w:qFormat/>
-    <w:pPr>
-      <w:spacing w:before="240" w:after="120"/>
-      <w:ind w:left="1440" w:right="0" w:hanging="360"/>
-    </w:pPr>
-    <w:rPr/>
-  </w:style>
-  <w:style w:type="paragraph" w:styleId="Numbering4End">
-    <w:name w:val="Numbering 4 End"/>
-    <w:basedOn w:val="List"/>
-    <w:next w:val="Numbering4"/>
-    <w:qFormat/>
-    <w:pPr>
-      <w:spacing w:before="0" w:after="240"/>
-      <w:ind w:left="1440" w:right="0" w:hanging="360"/>
-    </w:pPr>
-    <w:rPr/>
-  </w:style>
-  <w:style w:type="paragraph" w:styleId="Numbering4Cont">
-    <w:name w:val="Numbering 4 Cont."/>
-    <w:basedOn w:val="List"/>
-    <w:qFormat/>
-    <w:pPr>
-      <w:spacing w:before="0" w:after="120"/>
-      <w:ind w:left="1440" w:right="0" w:hanging="0"/>
-    </w:pPr>
-    <w:rPr/>
-  </w:style>
-  <w:style w:type="paragraph" w:styleId="Numbering5">
-    <w:name w:val="List Number 5"/>
-    <w:basedOn w:val="List"/>
-    <w:pPr>
-      <w:spacing w:before="0" w:after="120"/>
-      <w:ind w:left="1800" w:right="0" w:hanging="360"/>
-    </w:pPr>
-    <w:rPr/>
-  </w:style>
-  <w:style w:type="paragraph" w:styleId="Numbering5Start">
-    <w:name w:val="Numbering 5 Start"/>
-    <w:basedOn w:val="List"/>
-    <w:next w:val="Numbering5"/>
-    <w:qFormat/>
-    <w:pPr>
-      <w:spacing w:before="240" w:after="120"/>
-      <w:ind w:left="1800" w:right="0" w:hanging="360"/>
-    </w:pPr>
-    <w:rPr/>
-  </w:style>
   <w:style w:type="paragraph" w:styleId="Numbering5End">
     <w:name w:val="Numbering 5 End"/>
     <w:basedOn w:val="List"/>
-    <w:next w:val="Numbering5"/>
+    <w:next w:val="ListNumber5"/>
     <w:qFormat/>
     <w:pPr>
       <w:spacing w:before="0" w:after="240"/>
@@ -1863,14 +2566,7 @@
   <w:style w:type="paragraph" w:styleId="TextBodyIndent">
     <w:name w:val="Body Text Indent"/>
     <w:basedOn w:val="TextBody"/>
-    <w:pPr>
-      <w:ind w:left="283" w:right="0" w:hanging="0"/>
-    </w:pPr>
-    <w:rPr/>
-  </w:style>
-  <w:style w:type="paragraph" w:styleId="FirstLineIndent">
-    <w:name w:val="Body Text First Indent"/>
-    <w:basedOn w:val="TextBody"/>
+    <w:qFormat/>
     <w:pPr>
       <w:ind w:left="0" w:right="0" w:firstLine="283"/>
     </w:pPr>

</xml_diff>